<commit_message>
[Task 1] Answering the rest of the questions on Task 1
</commit_message>
<xml_diff>
--- a/Project 2/Task 1/task1-Wireshark_TCP.docx
+++ b/Project 2/Task 1/task1-Wireshark_TCP.docx
@@ -256,6 +256,9 @@
               <w:widowControl w:val="false"/>
               <w:jc w:val="center"/>
               <w:rPr>
+                <w:b/>
+                <w:b/>
+                <w:bCs/>
                 <w:i/>
                 <w:i/>
                 <w:sz w:val="20"/>
@@ -264,10 +267,91 @@
             </w:pPr>
             <w:r>
               <w:rPr>
+                <w:b/>
+                <w:bCs/>
                 <w:i/>
                 <w:sz w:val="20"/>
                 <w:szCs w:val="20"/>
               </w:rPr>
+              <w:t>Ian Ressa</w:t>
+            </w:r>
+          </w:p>
+          <w:p>
+            <w:pPr>
+              <w:pStyle w:val="Normal"/>
+              <w:widowControl w:val="false"/>
+              <w:jc w:val="center"/>
+              <w:rPr>
+                <w:b/>
+                <w:b/>
+                <w:bCs/>
+                <w:i/>
+                <w:i/>
+                <w:sz w:val="20"/>
+                <w:szCs w:val="20"/>
+              </w:rPr>
+            </w:pPr>
+            <w:r>
+              <w:rPr>
+                <w:b/>
+                <w:bCs/>
+                <w:i/>
+                <w:sz w:val="20"/>
+                <w:szCs w:val="20"/>
+              </w:rPr>
+              <w:t>Jared Myers</w:t>
+            </w:r>
+          </w:p>
+          <w:p>
+            <w:pPr>
+              <w:pStyle w:val="Normal"/>
+              <w:widowControl w:val="false"/>
+              <w:jc w:val="center"/>
+              <w:rPr>
+                <w:b/>
+                <w:b/>
+                <w:bCs/>
+                <w:i/>
+                <w:i/>
+                <w:sz w:val="20"/>
+                <w:szCs w:val="20"/>
+              </w:rPr>
+            </w:pPr>
+            <w:r>
+              <w:rPr>
+                <w:b/>
+                <w:bCs/>
+                <w:i/>
+                <w:sz w:val="20"/>
+                <w:szCs w:val="20"/>
+              </w:rPr>
+              <w:t>Muhammed Syed</w:t>
+            </w:r>
+          </w:p>
+          <w:p>
+            <w:pPr>
+              <w:pStyle w:val="Normal"/>
+              <w:widowControl w:val="false"/>
+              <w:jc w:val="center"/>
+              <w:rPr>
+                <w:b/>
+                <w:b/>
+                <w:bCs/>
+                <w:i/>
+                <w:i/>
+                <w:sz w:val="20"/>
+                <w:szCs w:val="20"/>
+              </w:rPr>
+            </w:pPr>
+            <w:r>
+              <w:rPr>
+                <w:b/>
+                <w:bCs/>
+                <w:i/>
+                <w:sz w:val="20"/>
+                <w:szCs w:val="20"/>
+              </w:rPr>
+              <w:t>Joe Monaco</w:t>
             </w:r>
           </w:p>
         </w:tc>
@@ -1041,7 +1125,7 @@
           <w:b/>
           <w:bCs/>
         </w:rPr>
-        <w:t>cs.umass.edu is sending and receiving TCP segments on 128.119.245.12:80</w:t>
+        <w:t>cs.umass.edu is sending and receiving TCP segments on 128.119.245.12:80.</w:t>
       </w:r>
     </w:p>
     <w:p>
@@ -1456,7 +1540,7 @@
       </w:pPr>
       <w:r>
         <w:rPr/>
-        <w:t xml:space="preserve">Consider the TCP segment containing the HTTP POST as the first segment in the TCP connection. What are the sequence numbers of the first six segments in the TCP connection (including the segment containing the HTTP POST)?  At what time was each segment sent?  When was the ACK for each segment received?  Given the difference between when each TCP segment was sent, and when its acknowledgement was received, what is the RTT value for each of the </w:t>
+        <w:t xml:space="preserve">Consider the TCP segment containing the HTTP POST as the first segment in the TCP connection. What are the sequence numbers of the first six segments in the TCP connection (including the segment containing the HTTP POST)?  At what time was each segment sent?  When was the ACK for each segment received? Given the difference between when each TCP segment was sent, and when its acknowledgement was received, what is the RTT value for each of the </w:t>
       </w:r>
       <w:r>
         <w:rPr>
@@ -1498,6 +1582,534 @@
         <w:rPr/>
         <w:t xml:space="preserve"> equation on page 242 for all subsequent segments.</w:t>
       </w:r>
+    </w:p>
+    <w:p>
+      <w:pPr>
+        <w:pStyle w:val="Normal"/>
+        <w:numPr>
+          <w:ilvl w:val="0"/>
+          <w:numId w:val="0"/>
+        </w:numPr>
+        <w:ind w:left="720" w:hanging="0"/>
+        <w:rPr>
+          <w:b/>
+          <w:b/>
+          <w:bCs/>
+        </w:rPr>
+      </w:pPr>
+      <w:r>
+        <w:rPr>
+          <w:b/>
+          <w:bCs/>
+        </w:rPr>
+        <w:t>The first six segments containing data are numbered as</w:t>
+      </w:r>
+    </w:p>
+    <w:p>
+      <w:pPr>
+        <w:pStyle w:val="Normal"/>
+        <w:numPr>
+          <w:ilvl w:val="0"/>
+          <w:numId w:val="0"/>
+        </w:numPr>
+        <w:ind w:left="720" w:hanging="0"/>
+        <w:rPr>
+          <w:b/>
+          <w:b/>
+          <w:bCs/>
+        </w:rPr>
+      </w:pPr>
+      <w:r>
+        <w:rPr>
+          <w:b/>
+          <w:bCs/>
+        </w:rPr>
+        <w:t>1149450664 (1)</w:t>
+      </w:r>
+    </w:p>
+    <w:p>
+      <w:pPr>
+        <w:pStyle w:val="Normal"/>
+        <w:numPr>
+          <w:ilvl w:val="0"/>
+          <w:numId w:val="0"/>
+        </w:numPr>
+        <w:ind w:left="720" w:hanging="0"/>
+        <w:rPr>
+          <w:b/>
+          <w:b/>
+          <w:bCs/>
+        </w:rPr>
+      </w:pPr>
+      <w:r>
+        <w:rPr>
+          <w:b/>
+          <w:bCs/>
+        </w:rPr>
+        <w:t>1149452112 (1449)</w:t>
+      </w:r>
+    </w:p>
+    <w:p>
+      <w:pPr>
+        <w:pStyle w:val="Normal"/>
+        <w:numPr>
+          <w:ilvl w:val="0"/>
+          <w:numId w:val="0"/>
+        </w:numPr>
+        <w:ind w:left="720" w:hanging="0"/>
+        <w:rPr>
+          <w:b/>
+          <w:b/>
+          <w:bCs/>
+        </w:rPr>
+      </w:pPr>
+      <w:r>
+        <w:rPr>
+          <w:b/>
+          <w:bCs/>
+        </w:rPr>
+        <w:t>1149453560 (2897)</w:t>
+      </w:r>
+    </w:p>
+    <w:p>
+      <w:pPr>
+        <w:pStyle w:val="Normal"/>
+        <w:numPr>
+          <w:ilvl w:val="0"/>
+          <w:numId w:val="0"/>
+        </w:numPr>
+        <w:ind w:left="720" w:hanging="0"/>
+        <w:rPr>
+          <w:b/>
+          <w:b/>
+          <w:bCs/>
+        </w:rPr>
+      </w:pPr>
+      <w:r>
+        <w:rPr>
+          <w:b/>
+          <w:bCs/>
+        </w:rPr>
+        <w:t>1149455008 (4345)</w:t>
+      </w:r>
+    </w:p>
+    <w:p>
+      <w:pPr>
+        <w:pStyle w:val="Normal"/>
+        <w:numPr>
+          <w:ilvl w:val="0"/>
+          <w:numId w:val="0"/>
+        </w:numPr>
+        <w:ind w:left="720" w:hanging="0"/>
+        <w:rPr>
+          <w:b/>
+          <w:b/>
+          <w:bCs/>
+        </w:rPr>
+      </w:pPr>
+      <w:r>
+        <w:rPr>
+          <w:b/>
+          <w:bCs/>
+        </w:rPr>
+        <w:t>1149456456 (5793)</w:t>
+      </w:r>
+    </w:p>
+    <w:p>
+      <w:pPr>
+        <w:pStyle w:val="Normal"/>
+        <w:numPr>
+          <w:ilvl w:val="0"/>
+          <w:numId w:val="0"/>
+        </w:numPr>
+        <w:ind w:left="720" w:hanging="0"/>
+        <w:rPr>
+          <w:b/>
+          <w:b/>
+          <w:bCs/>
+        </w:rPr>
+      </w:pPr>
+      <w:r>
+        <w:rPr>
+          <w:b/>
+          <w:bCs/>
+        </w:rPr>
+        <w:t>1149457904 (7241)</w:t>
+      </w:r>
+    </w:p>
+    <w:p>
+      <w:pPr>
+        <w:pStyle w:val="Normal"/>
+        <w:numPr>
+          <w:ilvl w:val="0"/>
+          <w:numId w:val="0"/>
+        </w:numPr>
+        <w:ind w:left="720" w:hanging="0"/>
+        <w:rPr>
+          <w:b/>
+          <w:b/>
+          <w:bCs/>
+        </w:rPr>
+      </w:pPr>
+      <w:r>
+        <w:rPr>
+          <w:b/>
+          <w:bCs/>
+        </w:rPr>
+        <w:t>Respective sent timestamps relati</w:t>
+      </w:r>
+      <w:r>
+        <w:rPr>
+          <w:b/>
+          <w:bCs/>
+        </w:rPr>
+        <w:t>ve</w:t>
+      </w:r>
+      <w:r>
+        <w:rPr>
+          <w:b/>
+          <w:bCs/>
+        </w:rPr>
+        <w:t xml:space="preserve"> to the first frame (seconds):</w:t>
+      </w:r>
+    </w:p>
+    <w:p>
+      <w:pPr>
+        <w:pStyle w:val="Normal"/>
+        <w:numPr>
+          <w:ilvl w:val="0"/>
+          <w:numId w:val="0"/>
+        </w:numPr>
+        <w:ind w:left="720" w:hanging="0"/>
+        <w:rPr>
+          <w:b/>
+          <w:b/>
+          <w:bCs/>
+        </w:rPr>
+      </w:pPr>
+      <w:r>
+        <w:rPr>
+          <w:b/>
+          <w:bCs/>
+        </w:rPr>
+        <w:t>0.033506168</w:t>
+      </w:r>
+    </w:p>
+    <w:p>
+      <w:pPr>
+        <w:pStyle w:val="Normal"/>
+        <w:numPr>
+          <w:ilvl w:val="0"/>
+          <w:numId w:val="0"/>
+        </w:numPr>
+        <w:ind w:left="720" w:hanging="0"/>
+        <w:rPr>
+          <w:b/>
+          <w:b/>
+          <w:bCs/>
+        </w:rPr>
+      </w:pPr>
+      <w:r>
+        <w:rPr>
+          <w:b/>
+          <w:bCs/>
+        </w:rPr>
+        <w:t>0.033509374</w:t>
+      </w:r>
+    </w:p>
+    <w:p>
+      <w:pPr>
+        <w:pStyle w:val="Normal"/>
+        <w:numPr>
+          <w:ilvl w:val="0"/>
+          <w:numId w:val="0"/>
+        </w:numPr>
+        <w:ind w:left="720" w:hanging="0"/>
+        <w:rPr>
+          <w:b/>
+          <w:b/>
+          <w:bCs/>
+        </w:rPr>
+      </w:pPr>
+      <w:r>
+        <w:rPr>
+          <w:b/>
+          <w:bCs/>
+        </w:rPr>
+        <w:t>0.033538939</w:t>
+      </w:r>
+    </w:p>
+    <w:p>
+      <w:pPr>
+        <w:pStyle w:val="Normal"/>
+        <w:numPr>
+          <w:ilvl w:val="0"/>
+          <w:numId w:val="0"/>
+        </w:numPr>
+        <w:ind w:left="720" w:hanging="0"/>
+        <w:rPr>
+          <w:b/>
+          <w:b/>
+          <w:bCs/>
+        </w:rPr>
+      </w:pPr>
+      <w:r>
+        <w:rPr>
+          <w:b/>
+          <w:bCs/>
+        </w:rPr>
+        <w:t>0.033540021</w:t>
+      </w:r>
+    </w:p>
+    <w:p>
+      <w:pPr>
+        <w:pStyle w:val="Normal"/>
+        <w:numPr>
+          <w:ilvl w:val="0"/>
+          <w:numId w:val="0"/>
+        </w:numPr>
+        <w:ind w:left="720" w:hanging="0"/>
+        <w:rPr>
+          <w:b/>
+          <w:b/>
+          <w:bCs/>
+        </w:rPr>
+      </w:pPr>
+      <w:r>
+        <w:rPr>
+          <w:b/>
+          <w:bCs/>
+        </w:rPr>
+        <w:t>0.033566852</w:t>
+      </w:r>
+    </w:p>
+    <w:p>
+      <w:pPr>
+        <w:pStyle w:val="Normal"/>
+        <w:numPr>
+          <w:ilvl w:val="0"/>
+          <w:numId w:val="0"/>
+        </w:numPr>
+        <w:ind w:left="720" w:hanging="0"/>
+        <w:rPr>
+          <w:b/>
+          <w:b/>
+          <w:bCs/>
+        </w:rPr>
+      </w:pPr>
+      <w:r>
+        <w:rPr>
+          <w:b/>
+          <w:bCs/>
+        </w:rPr>
+        <w:t>0.033567463</w:t>
+      </w:r>
+    </w:p>
+    <w:p>
+      <w:pPr>
+        <w:pStyle w:val="Normal"/>
+        <w:numPr>
+          <w:ilvl w:val="0"/>
+          <w:numId w:val="0"/>
+        </w:numPr>
+        <w:ind w:left="720" w:hanging="0"/>
+        <w:rPr>
+          <w:b/>
+          <w:b/>
+          <w:bCs/>
+        </w:rPr>
+      </w:pPr>
+      <w:r>
+        <w:rPr>
+          <w:b/>
+          <w:bCs/>
+        </w:rPr>
+        <w:t>Respective ACK timestamp relative to the first frame (seconds):</w:t>
+      </w:r>
+    </w:p>
+    <w:p>
+      <w:pPr>
+        <w:pStyle w:val="Normal"/>
+        <w:numPr>
+          <w:ilvl w:val="0"/>
+          <w:numId w:val="0"/>
+        </w:numPr>
+        <w:ind w:left="720" w:hanging="0"/>
+        <w:rPr>
+          <w:b/>
+          <w:b/>
+          <w:bCs/>
+        </w:rPr>
+      </w:pPr>
+      <w:r>
+        <w:rPr>
+          <w:b/>
+          <w:bCs/>
+        </w:rPr>
+        <w:t>0.033350556 (1149450664) { EstimatedRTT = 0.033350556 }</w:t>
+      </w:r>
+    </w:p>
+    <w:p>
+      <w:pPr>
+        <w:pStyle w:val="Normal"/>
+        <w:numPr>
+          <w:ilvl w:val="0"/>
+          <w:numId w:val="0"/>
+        </w:numPr>
+        <w:ind w:left="720" w:hanging="0"/>
+        <w:rPr>
+          <w:b/>
+          <w:b/>
+          <w:bCs/>
+        </w:rPr>
+      </w:pPr>
+      <w:r>
+        <w:rPr>
+          <w:b/>
+          <w:bCs/>
+        </w:rPr>
+        <w:t>0.069908928 (1149452112, 1149453560) { EstimatedRTT = 0.0379265253 }</w:t>
+      </w:r>
+    </w:p>
+    <w:p>
+      <w:pPr>
+        <w:pStyle w:val="Normal"/>
+        <w:numPr>
+          <w:ilvl w:val="0"/>
+          <w:numId w:val="0"/>
+        </w:numPr>
+        <w:ind w:left="720" w:hanging="0"/>
+        <w:rPr>
+          <w:b/>
+          <w:b/>
+          <w:bCs/>
+        </w:rPr>
+      </w:pPr>
+      <w:r>
+        <w:rPr>
+          <w:b/>
+          <w:bCs/>
+        </w:rPr>
+        <w:t>0.069958310 (1149455008, 1149456456) { Estima</w:t>
+      </w:r>
+      <w:r>
+        <w:rPr>
+          <w:b/>
+          <w:bCs/>
+        </w:rPr>
+        <w:t>tedRTT = 0.0419304984 }</w:t>
+      </w:r>
+    </w:p>
+    <w:p>
+      <w:pPr>
+        <w:pStyle w:val="Normal"/>
+        <w:numPr>
+          <w:ilvl w:val="0"/>
+          <w:numId w:val="0"/>
+        </w:numPr>
+        <w:ind w:left="720" w:hanging="0"/>
+        <w:rPr>
+          <w:b/>
+          <w:b/>
+          <w:bCs/>
+        </w:rPr>
+      </w:pPr>
+      <w:r>
+        <w:rPr>
+          <w:b/>
+          <w:bCs/>
+        </w:rPr>
+        <w:t>0.069958350 (1149457904) { Est</w:t>
+      </w:r>
+      <w:r>
+        <w:rPr>
+          <w:b/>
+          <w:bCs/>
+        </w:rPr>
+        <w:t>imatedRTT = 0.0450589799 }</w:t>
+      </w:r>
+    </w:p>
+    <w:p>
+      <w:pPr>
+        <w:pStyle w:val="Normal"/>
+        <w:numPr>
+          <w:ilvl w:val="0"/>
+          <w:numId w:val="0"/>
+        </w:numPr>
+        <w:ind w:left="720" w:hanging="0"/>
+        <w:rPr>
+          <w:b/>
+          <w:b/>
+          <w:bCs/>
+        </w:rPr>
+      </w:pPr>
+      <w:r>
+        <w:rPr>
+          <w:b/>
+          <w:bCs/>
+        </w:rPr>
+      </w:r>
+      <m:oMathPara xmlns:m="http://schemas.openxmlformats.org/officeDocument/2006/math">
+        <m:oMathParaPr>
+          <m:jc m:val="left"/>
+        </m:oMathParaPr>
+        <m:oMath>
+          <m:r>
+            <w:rPr>
+              <w:rFonts w:ascii="Cambria Math" w:hAnsi="Cambria Math"/>
+            </w:rPr>
+            <m:t xml:space="preserve">EstimatedRTT</m:t>
+          </m:r>
+          <m:r>
+            <w:rPr>
+              <w:rFonts w:ascii="Cambria Math" w:hAnsi="Cambria Math"/>
+            </w:rPr>
+            <m:t xml:space="preserve">=</m:t>
+          </m:r>
+          <m:r>
+            <w:rPr>
+              <w:rFonts w:ascii="Cambria Math" w:hAnsi="Cambria Math"/>
+            </w:rPr>
+            <m:t xml:space="preserve">0.875</m:t>
+          </m:r>
+          <m:r>
+            <w:rPr>
+              <w:rFonts w:ascii="Cambria Math" w:hAnsi="Cambria Math"/>
+            </w:rPr>
+            <m:t xml:space="preserve">×</m:t>
+          </m:r>
+          <m:r>
+            <w:rPr>
+              <w:rFonts w:ascii="Cambria Math" w:hAnsi="Cambria Math"/>
+            </w:rPr>
+            <m:t xml:space="preserve">EstimatedRTT</m:t>
+          </m:r>
+          <m:r>
+            <w:rPr>
+              <w:rFonts w:ascii="Cambria Math" w:hAnsi="Cambria Math"/>
+            </w:rPr>
+            <m:t xml:space="preserve">+</m:t>
+          </m:r>
+          <m:r>
+            <w:rPr>
+              <w:rFonts w:ascii="Cambria Math" w:hAnsi="Cambria Math"/>
+            </w:rPr>
+            <m:t xml:space="preserve">0.125</m:t>
+          </m:r>
+          <m:r>
+            <w:rPr>
+              <w:rFonts w:ascii="Cambria Math" w:hAnsi="Cambria Math"/>
+            </w:rPr>
+            <m:t xml:space="preserve">×</m:t>
+          </m:r>
+          <m:r>
+            <w:rPr>
+              <w:rFonts w:ascii="Cambria Math" w:hAnsi="Cambria Math"/>
+            </w:rPr>
+            <m:t xml:space="preserve">SampleRTT</m:t>
+          </m:r>
+        </m:oMath>
+      </m:oMathPara>
     </w:p>
     <w:p>
       <w:pPr>
@@ -1560,6 +2172,28 @@
         <w:pStyle w:val="Normal"/>
         <w:numPr>
           <w:ilvl w:val="0"/>
+          <w:numId w:val="0"/>
+        </w:numPr>
+        <w:ind w:left="720" w:hanging="0"/>
+        <w:rPr>
+          <w:b/>
+          <w:b/>
+          <w:bCs/>
+        </w:rPr>
+      </w:pPr>
+      <w:r>
+        <w:rPr>
+          <w:b/>
+          <w:bCs/>
+        </w:rPr>
+        <w:t>The length of the first six TCP segments are 1448 bits each.</w:t>
+      </w:r>
+    </w:p>
+    <w:p>
+      <w:pPr>
+        <w:pStyle w:val="Normal"/>
+        <w:numPr>
+          <w:ilvl w:val="0"/>
           <w:numId w:val="1"/>
         </w:numPr>
         <w:rPr/>
@@ -1574,6 +2208,35 @@
         <w:pStyle w:val="Normal"/>
         <w:numPr>
           <w:ilvl w:val="0"/>
+          <w:numId w:val="0"/>
+        </w:numPr>
+        <w:ind w:left="720" w:hanging="0"/>
+        <w:rPr>
+          <w:b/>
+          <w:b/>
+          <w:bCs/>
+        </w:rPr>
+      </w:pPr>
+      <w:r>
+        <w:rPr>
+          <w:b/>
+          <w:bCs/>
+        </w:rPr>
+        <w:t>It seems the recei</w:t>
+      </w:r>
+      <w:r>
+        <w:rPr>
+          <w:b/>
+          <w:bCs/>
+        </w:rPr>
+        <w:t>ver advertises a buffer window of 502 bytes for the entire trace. The window size scale factor is 128, so the calculated window size is actually 64256 bytes. This doesn’t throttle the sender as the sender is only pushing up 1448 bytes per segment.</w:t>
+      </w:r>
+    </w:p>
+    <w:p>
+      <w:pPr>
+        <w:pStyle w:val="Normal"/>
+        <w:numPr>
+          <w:ilvl w:val="0"/>
           <w:numId w:val="1"/>
         </w:numPr>
         <w:rPr/>
@@ -1588,6 +2251,46 @@
         <w:pStyle w:val="Normal"/>
         <w:numPr>
           <w:ilvl w:val="0"/>
+          <w:numId w:val="0"/>
+        </w:numPr>
+        <w:ind w:left="720" w:hanging="0"/>
+        <w:rPr>
+          <w:b/>
+          <w:b/>
+          <w:bCs/>
+        </w:rPr>
+      </w:pPr>
+      <w:r>
+        <w:rPr>
+          <w:b/>
+          <w:bCs/>
+        </w:rPr>
+        <w:t xml:space="preserve">There are no retransmitted segments in the trace. This can be confirmed by setting the filter </w:t>
+      </w:r>
+      <w:r>
+        <w:rPr>
+          <w:b/>
+          <w:bCs/>
+          <w:i/>
+          <w:iCs/>
+        </w:rPr>
+        <w:t>tcp.analysis.retransmission</w:t>
+      </w:r>
+      <w:r>
+        <w:rPr>
+          <w:b/>
+          <w:bCs/>
+          <w:i w:val="false"/>
+          <w:iCs w:val="false"/>
+        </w:rPr>
+        <w:t>.</w:t>
+      </w:r>
+    </w:p>
+    <w:p>
+      <w:pPr>
+        <w:pStyle w:val="Normal"/>
+        <w:numPr>
+          <w:ilvl w:val="0"/>
           <w:numId w:val="1"/>
         </w:numPr>
         <w:rPr/>
@@ -1602,6 +2305,35 @@
         <w:pStyle w:val="Normal"/>
         <w:numPr>
           <w:ilvl w:val="0"/>
+          <w:numId w:val="0"/>
+        </w:numPr>
+        <w:ind w:left="720" w:hanging="0"/>
+        <w:rPr>
+          <w:b/>
+          <w:b/>
+          <w:bCs/>
+        </w:rPr>
+      </w:pPr>
+      <w:r>
+        <w:rPr>
+          <w:b/>
+          <w:bCs/>
+        </w:rPr>
+        <w:t>The receiver is typically acknowledging two packets (2896 bytes) simultaneously. Multiple ACKs can be seen in the first six packets acknow</w:t>
+      </w:r>
+      <w:r>
+        <w:rPr>
+          <w:b/>
+          <w:bCs/>
+        </w:rPr>
+        <w:t>ledged, where sequence numbers 1149452112, 1149453560 are acknowleged jointly.</w:t>
+      </w:r>
+    </w:p>
+    <w:p>
+      <w:pPr>
+        <w:pStyle w:val="Normal"/>
+        <w:numPr>
+          <w:ilvl w:val="0"/>
           <w:numId w:val="1"/>
         </w:numPr>
         <w:rPr/>
@@ -1618,6 +2350,28 @@
       </w:pPr>
       <w:r>
         <w:rPr/>
+        <w:tab/>
+      </w:r>
+      <w:r>
+        <w:rPr>
+          <w:b/>
+          <w:bCs/>
+        </w:rPr>
+        <w:t>The throughput is calculated as bytes over time. We can get the number of bytes by using the sequence numbers of the first and last bytes and the timestamp of the final segment.</w:t>
+      </w:r>
+    </w:p>
+    <w:p>
+      <w:pPr>
+        <w:pStyle w:val="Normal"/>
+        <w:rPr/>
+      </w:pPr>
+      <w:r>
+        <w:rPr>
+          <w:b/>
+          <w:bCs/>
+        </w:rPr>
+        <w:tab/>
+        <w:t>throughput = (1149604097-1149450663=153434)/(0.183341971 seconds) = 836873.2984 bytes/sec = 0.8368732984 MB/sec</w:t>
       </w:r>
     </w:p>
     <w:p>
@@ -1904,6 +2658,82 @@
       <w:r>
         <w:rPr/>
         <w:t>) plotting tool to view the sequence number versus time plot of segments being sent from the client to the gaia.cs.umass.edu server.  Can you identify where TCP’s slowstart phase begins and ends, and where congestion avoidance takes over?  Comment on ways in which the measured data differs from the idealized behavior of TCP that we’ve studied in the text.</w:t>
+      </w:r>
+    </w:p>
+    <w:p>
+      <w:pPr>
+        <w:pStyle w:val="Normal"/>
+        <w:numPr>
+          <w:ilvl w:val="0"/>
+          <w:numId w:val="0"/>
+        </w:numPr>
+        <w:ind w:left="720" w:hanging="0"/>
+        <w:rPr>
+          <w:b/>
+          <w:b/>
+          <w:bCs/>
+        </w:rPr>
+      </w:pPr>
+      <w:r>
+        <w:drawing>
+          <wp:anchor behindDoc="0" distT="0" distB="0" distL="0" distR="0" simplePos="0" locked="0" layoutInCell="0" allowOverlap="1" relativeHeight="7">
+            <wp:simplePos x="0" y="0"/>
+            <wp:positionH relativeFrom="column">
+              <wp:align>center</wp:align>
+            </wp:positionH>
+            <wp:positionV relativeFrom="paragraph">
+              <wp:posOffset>635</wp:posOffset>
+            </wp:positionV>
+            <wp:extent cx="5257800" cy="2143125"/>
+            <wp:effectExtent l="0" t="0" r="0" b="0"/>
+            <wp:wrapSquare wrapText="largest"/>
+            <wp:docPr id="5" name="Image1" descr=""/>
+            <wp:cNvGraphicFramePr>
+              <a:graphicFrameLocks xmlns:a="http://schemas.openxmlformats.org/drawingml/2006/main" noChangeAspect="1"/>
+            </wp:cNvGraphicFramePr>
+            <a:graphic xmlns:a="http://schemas.openxmlformats.org/drawingml/2006/main">
+              <a:graphicData uri="http://schemas.openxmlformats.org/drawingml/2006/picture">
+                <pic:pic xmlns:pic="http://schemas.openxmlformats.org/drawingml/2006/picture">
+                  <pic:nvPicPr>
+                    <pic:cNvPr id="5" name="Image1" descr=""/>
+                    <pic:cNvPicPr>
+                      <a:picLocks noChangeAspect="1" noChangeArrowheads="1"/>
+                    </pic:cNvPicPr>
+                  </pic:nvPicPr>
+                  <pic:blipFill>
+                    <a:blip r:embed="rId13"/>
+                    <a:stretch>
+                      <a:fillRect/>
+                    </a:stretch>
+                  </pic:blipFill>
+                  <pic:spPr bwMode="auto">
+                    <a:xfrm>
+                      <a:off x="0" y="0"/>
+                      <a:ext cx="5257800" cy="2143125"/>
+                    </a:xfrm>
+                    <a:prstGeom prst="rect">
+                      <a:avLst/>
+                    </a:prstGeom>
+                  </pic:spPr>
+                </pic:pic>
+              </a:graphicData>
+            </a:graphic>
+          </wp:anchor>
+        </w:drawing>
+      </w:r>
+      <w:r>
+        <w:rPr>
+          <w:b/>
+          <w:bCs/>
+        </w:rPr>
+        <w:t>W</w:t>
+      </w:r>
+      <w:r>
+        <w:rPr>
+          <w:b/>
+          <w:bCs/>
+        </w:rPr>
+        <w:t>e can see the slowstart phase begin at the start of the exchange, and we can see congestion avoidance begin at around 0.11 seconds, where the amount of segments transferred at once seems to increase at a slower rate. I think the most striking difference between the TCP model and the sample is scale. Slowstart is quicker to ramp up immediately to 10 segments,  and then to 20 as slowstart remains the active protocol.</w:t>
       </w:r>
     </w:p>
     <w:p>

</xml_diff>